<commit_message>
Updating paper, response, Figure 5, NB
</commit_message>
<xml_diff>
--- a/Raw/BarrickDillon_Highlights.docx
+++ b/Raw/BarrickDillon_Highlights.docx
@@ -37,7 +37,15 @@
         </w:numPr>
       </w:pPr>
       <w:r>
-        <w:t>Depressed adults benefit from deep encoding combined with conceptual retrieval</w:t>
+        <w:t xml:space="preserve">Depressed adults benefit from deep encoding </w:t>
+      </w:r>
+      <w:r>
+        <w:t>followed by</w:t>
+      </w:r>
+      <w:bookmarkStart w:id="0" w:name="_GoBack"/>
+      <w:bookmarkEnd w:id="0"/>
+      <w:r>
+        <w:t xml:space="preserve"> conceptual retrieval</w:t>
       </w:r>
       <w:r>
         <w:t>.</w:t>
@@ -65,12 +73,10 @@
           <w:numId w:val="1"/>
         </w:numPr>
       </w:pPr>
-      <w:bookmarkStart w:id="0" w:name="_GoBack"/>
       <w:r>
         <w:t>Chronic sleep disruption may contribute to poor episodic memory in depression.</w:t>
       </w:r>
     </w:p>
-    <w:bookmarkEnd w:id="0"/>
     <w:sectPr>
       <w:pgSz w:w="12240" w:h="15840"/>
       <w:pgMar w:top="1440" w:right="1440" w:bottom="1440" w:left="1440" w:header="720" w:footer="720" w:gutter="0"/>

</xml_diff>